<commit_message>
My cock is much bigger than yours, my cock can walk right trough the door
</commit_message>
<xml_diff>
--- a/Dry.docx
+++ b/Dry.docx
@@ -6,7 +6,6 @@
       <w:pPr>
         <w:pStyle w:val="Heading1"/>
         <w:rPr>
-          <w:rFonts w:hint="cs"/>
           <w:rtl/>
         </w:rPr>
       </w:pPr>
@@ -725,7 +724,6 @@
     <w:p>
       <w:pPr>
         <w:rPr>
-          <w:rFonts w:hint="cs"/>
           <w:rtl/>
         </w:rPr>
       </w:pPr>
@@ -868,7 +866,6 @@
     <w:p>
       <w:pPr>
         <w:rPr>
-          <w:rFonts w:hint="cs"/>
           <w:rtl/>
         </w:rPr>
       </w:pPr>
@@ -1269,7 +1266,7 @@
     <w:p>
       <w:pPr>
         <w:rPr>
-          <w:rFonts w:eastAsiaTheme="minorEastAsia" w:hint="cs"/>
+          <w:rFonts w:eastAsiaTheme="minorEastAsia"/>
           <w:rtl/>
         </w:rPr>
       </w:pPr>
@@ -2322,18 +2319,41 @@
     <w:p>
       <w:pPr>
         <w:rPr>
+          <w:rFonts w:eastAsiaTheme="minorEastAsia" w:hint="cs"/>
+          <w:i/>
+          <w:rtl/>
+        </w:rPr>
+      </w:pPr>
+      <w:r>
+        <w:rPr>
+          <w:rFonts w:eastAsiaTheme="minorEastAsia" w:hint="cs"/>
+          <w:i/>
+          <w:rtl/>
+        </w:rPr>
+        <w:t>כעת ב</w:t>
+      </w:r>
+      <w:r>
+        <w:rPr>
+          <w:rFonts w:eastAsiaTheme="minorEastAsia" w:hint="cs"/>
+          <w:i/>
+          <w:rtl/>
+        </w:rPr>
+        <w:t>סה"כ עלינו להציג זוגות של פונק' משקל ויוריסטיקות תואמות, וכך נקבל אוסף גדול של פרמטריזציות שלהן.</w:t>
+      </w:r>
+      <w:r>
+        <w:rPr>
           <w:rFonts w:eastAsiaTheme="minorEastAsia"/>
           <w:i/>
-          <w:rtl/>
-        </w:rPr>
-      </w:pPr>
+        </w:rPr>
+        <w:t xml:space="preserve"> </w:t>
+      </w:r>
       <w:r>
         <w:rPr>
           <w:rFonts w:eastAsiaTheme="minorEastAsia" w:hint="cs"/>
           <w:i/>
           <w:rtl/>
         </w:rPr>
-        <w:t>כעת ב</w:t>
+        <w:t xml:space="preserve"> שיקולים לדוגמא שמעניינים בבחירת המסלולים הם זמן הנסיעה, מרחק הדרך, מספר רמזורים, כבישי אגרה וכו'. ע"י פרמטריזציה של הפונק' משקל ויוריסטיקות ניתן להגיע למסלולים שמשקפים הכי נכון את בחירות המשתמש (כי יכול להיות </w:t>
       </w:r>
       <w:r>
         <w:rPr>
@@ -2341,13 +2361,21 @@
           <w:i/>
           <w:rtl/>
         </w:rPr>
-        <w:t>סה"כ עלינו להציג זוגות של פונק' משקל ויוריסטיקות תואמות, וכך נקבל אוסף גדול של פרמטריזציות שלהן.</w:t>
+        <w:t xml:space="preserve">למשל </w:t>
+      </w:r>
+      <w:r>
+        <w:rPr>
+          <w:rFonts w:eastAsiaTheme="minorEastAsia" w:hint="cs"/>
+          <w:i/>
+          <w:rtl/>
+        </w:rPr>
+        <w:t>שהוא לא רוצה כבישי אגרה, אבל עדיין רוצה להגיע בזמן המינימלי ולכן צריך שילוב של שתי הפונקציות).</w:t>
       </w:r>
     </w:p>
     <w:p>
       <w:pPr>
         <w:rPr>
-          <w:rFonts w:eastAsiaTheme="minorEastAsia" w:hint="cs"/>
+          <w:rFonts w:eastAsiaTheme="minorEastAsia"/>
           <w:i/>
           <w:rtl/>
         </w:rPr>
@@ -2776,7 +2804,7 @@
       <w:pPr>
         <w:pStyle w:val="Heading1"/>
         <w:rPr>
-          <w:rFonts w:eastAsiaTheme="minorEastAsia" w:hint="cs"/>
+          <w:rFonts w:eastAsiaTheme="minorEastAsia"/>
           <w:rtl/>
         </w:rPr>
       </w:pPr>
@@ -2811,7 +2839,6 @@
       <w:pPr>
         <w:pStyle w:val="Heading3"/>
         <w:rPr>
-          <w:rFonts w:hint="cs"/>
           <w:rtl/>
         </w:rPr>
       </w:pPr>
@@ -2840,9 +2867,6 @@
           <w:ilvl w:val="0"/>
           <w:numId w:val="5"/>
         </w:numPr>
-        <w:rPr>
-          <w:rFonts w:hint="cs"/>
-        </w:rPr>
       </w:pPr>
       <w:r>
         <w:rPr>
@@ -2859,9 +2883,6 @@
           <w:ilvl w:val="0"/>
           <w:numId w:val="5"/>
         </w:numPr>
-        <w:rPr>
-          <w:rFonts w:hint="cs"/>
-        </w:rPr>
       </w:pPr>
       <w:r>
         <w:rPr>
@@ -2914,9 +2935,6 @@
           <w:ilvl w:val="0"/>
           <w:numId w:val="5"/>
         </w:numPr>
-        <w:rPr>
-          <w:rFonts w:hint="cs"/>
-        </w:rPr>
       </w:pPr>
       <w:r>
         <w:rPr>
@@ -2937,7 +2955,6 @@
     <w:p>
       <w:pPr>
         <w:rPr>
-          <w:rFonts w:hint="cs"/>
           <w:rtl/>
         </w:rPr>
       </w:pPr>
@@ -2956,9 +2973,6 @@
           <w:ilvl w:val="0"/>
           <w:numId w:val="6"/>
         </w:numPr>
-        <w:rPr>
-          <w:rFonts w:hint="cs"/>
-        </w:rPr>
       </w:pPr>
       <w:r>
         <w:rPr>
@@ -2985,10 +2999,6 @@
           <w:ilvl w:val="0"/>
           <w:numId w:val="6"/>
         </w:numPr>
-        <w:rPr>
-          <w:rFonts w:hint="cs"/>
-          <w:rtl/>
-        </w:rPr>
       </w:pPr>
       <w:r>
         <w:rPr>
@@ -3006,23 +3016,360 @@
           <w:rtl/>
         </w:rPr>
         <w:t xml:space="preserve"> של הרמזור</w:t>
+      </w:r>
+    </w:p>
+    <w:p>
+      <w:pPr>
+        <w:pStyle w:val="Heading2"/>
+        <w:numPr>
+          <w:ilvl w:val="0"/>
+          <w:numId w:val="7"/>
+        </w:numPr>
+        <w:rPr>
+          <w:rFonts w:hint="cs"/>
+          <w:rtl/>
+        </w:rPr>
+      </w:pPr>
+      <w:r>
+        <w:rPr>
+          <w:rFonts w:hint="cs"/>
+          <w:rtl/>
+        </w:rPr>
+        <w:t>פונקציית המחיר והפונקצייה היוריסטית</w:t>
+      </w:r>
+    </w:p>
+    <w:p>
+      <w:pPr>
+        <w:rPr>
+          <w:rFonts w:hint="cs"/>
+          <w:rtl/>
+        </w:rPr>
+      </w:pPr>
+      <w:r>
+        <w:rPr>
+          <w:rFonts w:hint="cs"/>
+          <w:rtl/>
+        </w:rPr>
+        <w:t xml:space="preserve">פונקציית המחיר מקבלת שני </w:t>
+      </w:r>
+      <w:r>
+        <w:rPr>
+          <w:rFonts w:hint="cs"/>
+          <w:rtl/>
+        </w:rPr>
+        <w:t>צמתים</w:t>
+      </w:r>
+      <w:r>
+        <w:rPr>
+          <w:rFonts w:hint="cs"/>
+          <w:rtl/>
+        </w:rPr>
+        <w:t xml:space="preserve"> </w:t>
+      </w:r>
+      <w:r>
+        <w:rPr>
+          <w:rFonts w:hint="cs"/>
+          <w:rtl/>
+        </w:rPr>
+        <w:t>שיש בניהם כביש</w:t>
+      </w:r>
+      <w:r>
+        <w:rPr>
+          <w:rFonts w:hint="cs"/>
+          <w:rtl/>
+        </w:rPr>
+        <w:t xml:space="preserve"> ומחזירה את </w:t>
+      </w:r>
+      <w:r>
+        <w:rPr>
+          <w:rFonts w:hint="cs"/>
+          <w:rtl/>
+        </w:rPr>
+        <w:t>זמן הנסיעה בניהם (מרחק הכביש בעזרת הפונקצייה</w:t>
+      </w:r>
+      <w:r>
+        <w:rPr>
+          <w:rFonts w:hint="cs"/>
+          <w:rtl/>
+        </w:rPr>
+        <w:t xml:space="preserve"> הניתנת ב-</w:t>
+      </w:r>
+      <w:r>
+        <w:t>tools</w:t>
+      </w:r>
+      <w:r>
+        <w:rPr>
+          <w:rFonts w:hint="cs"/>
+          <w:rtl/>
+        </w:rPr>
+        <w:t xml:space="preserve"> חלקי מהירות הכביש). הפונקצייה היוריסטית</w:t>
+      </w:r>
+      <w:r>
+        <w:t xml:space="preserve"> </w:t>
+      </w:r>
+      <w:r>
+        <w:rPr>
+          <w:rFonts w:hint="cs"/>
+        </w:rPr>
+        <w:t xml:space="preserve"> </w:t>
+      </w:r>
+      <w:r>
+        <w:rPr>
+          <w:rFonts w:hint="cs"/>
+          <w:rtl/>
+        </w:rPr>
+        <w:t>מקבלת צומת ומחזירה</w:t>
+      </w:r>
+      <w:r>
+        <w:t xml:space="preserve"> </w:t>
+      </w:r>
+      <w:r>
+        <w:rPr>
+          <w:rFonts w:hint="cs"/>
+          <w:rtl/>
+        </w:rPr>
+        <w:t>את המרחק האווירי מהצומת אל צומת המטרה חלקי המהירות נסיעה המקסימלית האפשרית (110 קמ"ש). בבירור פונקציה זו קבילה כי היא אופטימית (לא ייתכן מסלול יותר מהיר אל צומת המטרה מהמסלול האווירי במהירות המקסימלית).</w:t>
+      </w:r>
+    </w:p>
+    <w:p/>
+    <w:p>
+      <w:pPr>
+        <w:pStyle w:val="Heading2"/>
+        <w:numPr>
+          <w:ilvl w:val="0"/>
+          <w:numId w:val="7"/>
+        </w:numPr>
+        <w:rPr>
+          <w:rFonts w:hint="cs"/>
+          <w:rtl/>
+        </w:rPr>
+      </w:pPr>
+      <w:r>
+        <w:rPr>
+          <w:rFonts w:hint="cs"/>
+          <w:rtl/>
+        </w:rPr>
+        <w:t xml:space="preserve">גרף להרצת </w:t>
+      </w:r>
+      <m:oMath>
+        <m:sSup>
+          <m:sSupPr>
+            <m:ctrlPr>
+              <w:rPr>
+                <w:rFonts w:ascii="Cambria Math" w:hAnsi="Cambria Math"/>
+              </w:rPr>
+            </m:ctrlPr>
+          </m:sSupPr>
+          <m:e>
+            <m:r>
+              <m:rPr>
+                <m:sty m:val="p"/>
+              </m:rPr>
+              <w:rPr>
+                <w:rFonts w:ascii="Cambria Math" w:hAnsi="Cambria Math"/>
+              </w:rPr>
+              <m:t>A</m:t>
+            </m:r>
+          </m:e>
+          <m:sup>
+            <m:r>
+              <m:rPr>
+                <m:sty m:val="p"/>
+              </m:rPr>
+              <w:rPr>
+                <w:rFonts w:ascii="Cambria Math" w:hAnsi="Cambria Math"/>
+              </w:rPr>
+              <m:t>*</m:t>
+            </m:r>
+          </m:sup>
+        </m:sSup>
+      </m:oMath>
+    </w:p>
+    <w:p>
+      <w:pPr>
+        <w:rPr>
+          <w:rFonts w:hint="cs"/>
+          <w:rtl/>
+        </w:rPr>
+      </w:pPr>
+      <w:r>
+        <w:rPr>
+          <w:rFonts w:hint="cs"/>
+        </w:rPr>
+        <w:t>TODO</w:t>
+      </w:r>
+    </w:p>
+    <w:p>
+      <w:pPr>
+        <w:pStyle w:val="Heading2"/>
+        <w:numPr>
+          <w:ilvl w:val="0"/>
+          <w:numId w:val="7"/>
+        </w:numPr>
+        <w:rPr>
+          <w:rtl/>
+        </w:rPr>
+      </w:pPr>
+      <w:r>
+        <w:rPr>
+          <w:rFonts w:hint="cs"/>
+          <w:rtl/>
+        </w:rPr>
+        <w:t xml:space="preserve">הסבר למימוש </w:t>
+      </w:r>
+      <w:r>
+        <w:t>lights</w:t>
+      </w:r>
+    </w:p>
+    <w:p>
+      <w:pPr>
+        <w:rPr>
+          <w:rFonts w:hint="cs"/>
+          <w:rtl/>
+        </w:rPr>
+      </w:pPr>
+      <w:r>
+        <w:rPr>
+          <w:rFonts w:hint="cs"/>
+          <w:rtl/>
+        </w:rPr>
+        <w:t xml:space="preserve">המימוש שלנו משתמש בפרמטר </w:t>
+      </w:r>
+      <w:r>
+        <w:t>w</w:t>
+      </w:r>
+      <w:r>
+        <w:rPr>
+          <w:rFonts w:hint="cs"/>
+        </w:rPr>
+        <w:t xml:space="preserve"> </w:t>
+      </w:r>
+      <w:r>
+        <w:rPr>
+          <w:rFonts w:hint="cs"/>
+          <w:rtl/>
+        </w:rPr>
+        <w:t xml:space="preserve"> שמייצג את הזמן שהוא פרמטר שמייצג את הזמן שבו יעמוד המשתמש ברמזור.  כלומר שבכל דרך עם רמזור הוא יחכה עוד </w:t>
+      </w:r>
+      <w:r>
+        <w:t>w</w:t>
+      </w:r>
+      <w:r>
+        <w:rPr>
+          <w:rFonts w:hint="cs"/>
+          <w:rtl/>
+        </w:rPr>
+        <w:t xml:space="preserve"> זמן. מימשנו פונקציית מחיר </w:t>
+      </w:r>
+      <w:r>
+        <w:rPr>
+          <w:rFonts w:hint="cs"/>
+          <w:rtl/>
+        </w:rPr>
+        <w:lastRenderedPageBreak/>
+        <w:t xml:space="preserve">חדשה שערכה כמו פונקציית המחיר הקודמת אם אין רמזור בדרך או ערך הפונקצייה הקודמת </w:t>
+      </w:r>
+      <w:r>
+        <w:t xml:space="preserve"> </w:t>
+      </w:r>
+      <w:r>
+        <w:rPr>
+          <w:rFonts w:hint="cs"/>
+          <w:rtl/>
+        </w:rPr>
+        <w:t xml:space="preserve">+ </w:t>
+      </w:r>
+      <w:r>
+        <w:t>w</w:t>
+      </w:r>
+      <w:r>
+        <w:rPr>
+          <w:rFonts w:hint="cs"/>
+          <w:rtl/>
+        </w:rPr>
+        <w:t xml:space="preserve"> אם יש רמזור בדרך. בדרך זו ניתן להגדיל את </w:t>
+      </w:r>
+      <w:r>
+        <w:t>w</w:t>
+      </w:r>
+      <w:r>
+        <w:rPr>
+          <w:rFonts w:hint="cs"/>
+          <w:rtl/>
+        </w:rPr>
+        <w:t xml:space="preserve"> ולהמנע לפי הצורך מדרכים מרומזרות (למשל, לתת ל-</w:t>
+      </w:r>
+      <w:r>
+        <w:t>w</w:t>
+      </w:r>
+      <w:r>
+        <w:rPr>
+          <w:rFonts w:hint="cs"/>
+          <w:rtl/>
+        </w:rPr>
+        <w:t xml:space="preserve"> ערך גדול מאוד מאוד אומר ש-</w:t>
+      </w:r>
+      <m:oMath>
+        <m:sSup>
+          <m:sSupPr>
+            <m:ctrlPr>
+              <w:rPr>
+                <w:rFonts w:ascii="Cambria Math" w:hAnsi="Cambria Math"/>
+              </w:rPr>
+            </m:ctrlPr>
+          </m:sSupPr>
+          <m:e>
+            <m:r>
+              <m:rPr>
+                <m:sty m:val="p"/>
+              </m:rPr>
+              <w:rPr>
+                <w:rFonts w:ascii="Cambria Math" w:hAnsi="Cambria Math"/>
+              </w:rPr>
+              <m:t>A</m:t>
+            </m:r>
+          </m:e>
+          <m:sup>
+            <m:r>
+              <m:rPr>
+                <m:sty m:val="p"/>
+              </m:rPr>
+              <w:rPr>
+                <w:rFonts w:ascii="Cambria Math" w:hAnsi="Cambria Math"/>
+              </w:rPr>
+              <m:t>*</m:t>
+            </m:r>
+          </m:sup>
+        </m:sSup>
+      </m:oMath>
+      <w:r>
+        <w:rPr>
+          <w:rFonts w:eastAsiaTheme="minorEastAsia" w:hint="cs"/>
+          <w:rtl/>
+        </w:rPr>
+        <w:t xml:space="preserve"> יחזיר דרך עם הכי מעט רמזורים שניתן, ומביניהן את המסלול הקצר ביותר).</w:t>
+      </w:r>
+      <w:r>
+        <w:rPr>
+          <w:rFonts w:eastAsiaTheme="minorEastAsia" w:hint="cs"/>
+          <w:rtl/>
+        </w:rPr>
+        <w:t xml:space="preserve"> פונקציית היוריסטיקה נשארת זהה ובבירור היא נשארת קבילה כי </w:t>
+      </w:r>
+      <w:r>
+        <w:rPr>
+          <w:rFonts w:eastAsiaTheme="minorEastAsia" w:hint="cs"/>
+          <w:rtl/>
+        </w:rPr>
+        <w:t>היא מראש הניחה שלא עומדים ברמזורים.</w:t>
       </w:r>
       <w:bookmarkStart w:id="0" w:name="_GoBack"/>
       <w:bookmarkEnd w:id="0"/>
     </w:p>
     <w:p>
       <w:pPr>
-        <w:rPr>
-          <w:rFonts w:hint="cs"/>
-          <w:rtl/>
-        </w:rPr>
-      </w:pPr>
-    </w:p>
-    <w:p>
-      <w:pPr>
         <w:pStyle w:val="Heading1"/>
         <w:rPr>
-          <w:rFonts w:hint="cs"/>
           <w:rtl/>
         </w:rPr>
       </w:pPr>
@@ -3056,7 +3403,6 @@
     <w:p>
       <w:pPr>
         <w:rPr>
-          <w:rFonts w:hint="cs"/>
           <w:rtl/>
         </w:rPr>
       </w:pPr>
@@ -3071,7 +3417,6 @@
     <w:p>
       <w:pPr>
         <w:rPr>
-          <w:rFonts w:hint="cs"/>
           <w:rtl/>
         </w:rPr>
       </w:pPr>
@@ -3241,7 +3586,6 @@
     <w:p>
       <w:pPr>
         <w:rPr>
-          <w:rFonts w:hint="cs"/>
           <w:rtl/>
         </w:rPr>
       </w:pPr>
@@ -3260,13 +3604,7 @@
         <w:t xml:space="preserve"> זו פגיעה בשלמות ובפרט פגיעה בקבילות.</w:t>
       </w:r>
     </w:p>
-    <w:p>
-      <w:pPr>
-        <w:rPr>
-          <w:rFonts w:hint="cs"/>
-        </w:rPr>
-      </w:pPr>
-    </w:p>
+    <w:p/>
     <w:p/>
     <w:sectPr>
       <w:pgSz w:w="11906" w:h="16838"/>
@@ -3283,6 +3621,97 @@
 <file path=word/numbering.xml><?xml version="1.0" encoding="utf-8"?>
 <w:numbering xmlns:wpc="http://schemas.microsoft.com/office/word/2010/wordprocessingCanvas" xmlns:mc="http://schemas.openxmlformats.org/markup-compatibility/2006" xmlns:o="urn:schemas-microsoft-com:office:office" xmlns:r="http://schemas.openxmlformats.org/officeDocument/2006/relationships" xmlns:m="http://schemas.openxmlformats.org/officeDocument/2006/math" xmlns:v="urn:schemas-microsoft-com:vml" xmlns:wp14="http://schemas.microsoft.com/office/word/2010/wordprocessingDrawing" xmlns:wp="http://schemas.openxmlformats.org/drawingml/2006/wordprocessingDrawing" xmlns:w10="urn:schemas-microsoft-com:office:word" xmlns:w="http://schemas.openxmlformats.org/wordprocessingml/2006/main" xmlns:w14="http://schemas.microsoft.com/office/word/2010/wordml" xmlns:w15="http://schemas.microsoft.com/office/word/2012/wordml" xmlns:wpg="http://schemas.microsoft.com/office/word/2010/wordprocessingGroup" xmlns:wpi="http://schemas.microsoft.com/office/word/2010/wordprocessingInk" xmlns:wne="http://schemas.microsoft.com/office/word/2006/wordml" xmlns:wps="http://schemas.microsoft.com/office/word/2010/wordprocessingShape" mc:Ignorable="w14 w15 wp14">
   <w:abstractNum w:abstractNumId="0">
+    <w:nsid w:val="00033208"/>
+    <w:multiLevelType w:val="hybridMultilevel"/>
+    <w:tmpl w:val="BFC6AB38"/>
+    <w:lvl w:ilvl="0" w:tplc="CD9EBF2E">
+      <w:start w:val="7"/>
+      <w:numFmt w:val="decimal"/>
+      <w:lvlText w:val="%1."/>
+      <w:lvlJc w:val="left"/>
+      <w:pPr>
+        <w:ind w:left="720" w:hanging="360"/>
+      </w:pPr>
+      <w:rPr>
+        <w:rFonts w:hint="default"/>
+        <w:b w:val="0"/>
+        <w:bCs w:val="0"/>
+      </w:rPr>
+    </w:lvl>
+    <w:lvl w:ilvl="1" w:tplc="04090019" w:tentative="1">
+      <w:start w:val="1"/>
+      <w:numFmt w:val="lowerLetter"/>
+      <w:lvlText w:val="%2."/>
+      <w:lvlJc w:val="left"/>
+      <w:pPr>
+        <w:ind w:left="1440" w:hanging="360"/>
+      </w:pPr>
+    </w:lvl>
+    <w:lvl w:ilvl="2" w:tplc="0409001B" w:tentative="1">
+      <w:start w:val="1"/>
+      <w:numFmt w:val="lowerRoman"/>
+      <w:lvlText w:val="%3."/>
+      <w:lvlJc w:val="right"/>
+      <w:pPr>
+        <w:ind w:left="2160" w:hanging="180"/>
+      </w:pPr>
+    </w:lvl>
+    <w:lvl w:ilvl="3" w:tplc="0409000F" w:tentative="1">
+      <w:start w:val="1"/>
+      <w:numFmt w:val="decimal"/>
+      <w:lvlText w:val="%4."/>
+      <w:lvlJc w:val="left"/>
+      <w:pPr>
+        <w:ind w:left="2880" w:hanging="360"/>
+      </w:pPr>
+    </w:lvl>
+    <w:lvl w:ilvl="4" w:tplc="04090019" w:tentative="1">
+      <w:start w:val="1"/>
+      <w:numFmt w:val="lowerLetter"/>
+      <w:lvlText w:val="%5."/>
+      <w:lvlJc w:val="left"/>
+      <w:pPr>
+        <w:ind w:left="3600" w:hanging="360"/>
+      </w:pPr>
+    </w:lvl>
+    <w:lvl w:ilvl="5" w:tplc="0409001B" w:tentative="1">
+      <w:start w:val="1"/>
+      <w:numFmt w:val="lowerRoman"/>
+      <w:lvlText w:val="%6."/>
+      <w:lvlJc w:val="right"/>
+      <w:pPr>
+        <w:ind w:left="4320" w:hanging="180"/>
+      </w:pPr>
+    </w:lvl>
+    <w:lvl w:ilvl="6" w:tplc="0409000F" w:tentative="1">
+      <w:start w:val="1"/>
+      <w:numFmt w:val="decimal"/>
+      <w:lvlText w:val="%7."/>
+      <w:lvlJc w:val="left"/>
+      <w:pPr>
+        <w:ind w:left="5040" w:hanging="360"/>
+      </w:pPr>
+    </w:lvl>
+    <w:lvl w:ilvl="7" w:tplc="04090019" w:tentative="1">
+      <w:start w:val="1"/>
+      <w:numFmt w:val="lowerLetter"/>
+      <w:lvlText w:val="%8."/>
+      <w:lvlJc w:val="left"/>
+      <w:pPr>
+        <w:ind w:left="5760" w:hanging="360"/>
+      </w:pPr>
+    </w:lvl>
+    <w:lvl w:ilvl="8" w:tplc="0409001B" w:tentative="1">
+      <w:start w:val="1"/>
+      <w:numFmt w:val="lowerRoman"/>
+      <w:lvlText w:val="%9."/>
+      <w:lvlJc w:val="right"/>
+      <w:pPr>
+        <w:ind w:left="6480" w:hanging="180"/>
+      </w:pPr>
+    </w:lvl>
+  </w:abstractNum>
+  <w:abstractNum w:abstractNumId="1">
     <w:nsid w:val="1E985F8D"/>
     <w:multiLevelType w:val="hybridMultilevel"/>
     <w:tmpl w:val="CFE4EF46"/>
@@ -3371,7 +3800,7 @@
       </w:pPr>
     </w:lvl>
   </w:abstractNum>
-  <w:abstractNum w:abstractNumId="1">
+  <w:abstractNum w:abstractNumId="2">
     <w:nsid w:val="21BD018F"/>
     <w:multiLevelType w:val="hybridMultilevel"/>
     <w:tmpl w:val="019048BC"/>
@@ -3460,7 +3889,7 @@
       </w:pPr>
     </w:lvl>
   </w:abstractNum>
-  <w:abstractNum w:abstractNumId="2">
+  <w:abstractNum w:abstractNumId="3">
     <w:nsid w:val="43281161"/>
     <w:multiLevelType w:val="hybridMultilevel"/>
     <w:tmpl w:val="279C1462"/>
@@ -3549,12 +3978,12 @@
       </w:pPr>
     </w:lvl>
   </w:abstractNum>
-  <w:abstractNum w:abstractNumId="3">
-    <w:nsid w:val="5CB3792A"/>
+  <w:abstractNum w:abstractNumId="4">
+    <w:nsid w:val="4A9870B8"/>
     <w:multiLevelType w:val="hybridMultilevel"/>
-    <w:tmpl w:val="33D0FB18"/>
-    <w:lvl w:ilvl="0" w:tplc="0409000F">
-      <w:start w:val="1"/>
+    <w:tmpl w:val="CC50AF84"/>
+    <w:lvl w:ilvl="0" w:tplc="CDB09904">
+      <w:start w:val="7"/>
       <w:numFmt w:val="decimal"/>
       <w:lvlText w:val="%1."/>
       <w:lvlJc w:val="left"/>
@@ -3563,6 +3992,8 @@
       </w:pPr>
       <w:rPr>
         <w:rFonts w:hint="default"/>
+        <w:b w:val="0"/>
+        <w:bCs w:val="0"/>
       </w:rPr>
     </w:lvl>
     <w:lvl w:ilvl="1" w:tplc="04090019" w:tentative="1">
@@ -3638,7 +4069,96 @@
       </w:pPr>
     </w:lvl>
   </w:abstractNum>
-  <w:abstractNum w:abstractNumId="4">
+  <w:abstractNum w:abstractNumId="5">
+    <w:nsid w:val="5CB3792A"/>
+    <w:multiLevelType w:val="hybridMultilevel"/>
+    <w:tmpl w:val="5888CA38"/>
+    <w:lvl w:ilvl="0" w:tplc="0409000F">
+      <w:start w:val="1"/>
+      <w:numFmt w:val="decimal"/>
+      <w:lvlText w:val="%1."/>
+      <w:lvlJc w:val="left"/>
+      <w:pPr>
+        <w:ind w:left="720" w:hanging="360"/>
+      </w:pPr>
+      <w:rPr>
+        <w:rFonts w:hint="default"/>
+      </w:rPr>
+    </w:lvl>
+    <w:lvl w:ilvl="1" w:tplc="04090019" w:tentative="1">
+      <w:start w:val="1"/>
+      <w:numFmt w:val="lowerLetter"/>
+      <w:lvlText w:val="%2."/>
+      <w:lvlJc w:val="left"/>
+      <w:pPr>
+        <w:ind w:left="1440" w:hanging="360"/>
+      </w:pPr>
+    </w:lvl>
+    <w:lvl w:ilvl="2" w:tplc="0409001B" w:tentative="1">
+      <w:start w:val="1"/>
+      <w:numFmt w:val="lowerRoman"/>
+      <w:lvlText w:val="%3."/>
+      <w:lvlJc w:val="right"/>
+      <w:pPr>
+        <w:ind w:left="2160" w:hanging="180"/>
+      </w:pPr>
+    </w:lvl>
+    <w:lvl w:ilvl="3" w:tplc="0409000F" w:tentative="1">
+      <w:start w:val="1"/>
+      <w:numFmt w:val="decimal"/>
+      <w:lvlText w:val="%4."/>
+      <w:lvlJc w:val="left"/>
+      <w:pPr>
+        <w:ind w:left="2880" w:hanging="360"/>
+      </w:pPr>
+    </w:lvl>
+    <w:lvl w:ilvl="4" w:tplc="04090019" w:tentative="1">
+      <w:start w:val="1"/>
+      <w:numFmt w:val="lowerLetter"/>
+      <w:lvlText w:val="%5."/>
+      <w:lvlJc w:val="left"/>
+      <w:pPr>
+        <w:ind w:left="3600" w:hanging="360"/>
+      </w:pPr>
+    </w:lvl>
+    <w:lvl w:ilvl="5" w:tplc="0409001B" w:tentative="1">
+      <w:start w:val="1"/>
+      <w:numFmt w:val="lowerRoman"/>
+      <w:lvlText w:val="%6."/>
+      <w:lvlJc w:val="right"/>
+      <w:pPr>
+        <w:ind w:left="4320" w:hanging="180"/>
+      </w:pPr>
+    </w:lvl>
+    <w:lvl w:ilvl="6" w:tplc="0409000F" w:tentative="1">
+      <w:start w:val="1"/>
+      <w:numFmt w:val="decimal"/>
+      <w:lvlText w:val="%7."/>
+      <w:lvlJc w:val="left"/>
+      <w:pPr>
+        <w:ind w:left="5040" w:hanging="360"/>
+      </w:pPr>
+    </w:lvl>
+    <w:lvl w:ilvl="7" w:tplc="04090019" w:tentative="1">
+      <w:start w:val="1"/>
+      <w:numFmt w:val="lowerLetter"/>
+      <w:lvlText w:val="%8."/>
+      <w:lvlJc w:val="left"/>
+      <w:pPr>
+        <w:ind w:left="5760" w:hanging="360"/>
+      </w:pPr>
+    </w:lvl>
+    <w:lvl w:ilvl="8" w:tplc="0409001B" w:tentative="1">
+      <w:start w:val="1"/>
+      <w:numFmt w:val="lowerRoman"/>
+      <w:lvlText w:val="%9."/>
+      <w:lvlJc w:val="right"/>
+      <w:pPr>
+        <w:ind w:left="6480" w:hanging="180"/>
+      </w:pPr>
+    </w:lvl>
+  </w:abstractNum>
+  <w:abstractNum w:abstractNumId="6">
     <w:nsid w:val="708C05C0"/>
     <w:multiLevelType w:val="hybridMultilevel"/>
     <w:tmpl w:val="47749704"/>
@@ -3727,7 +4247,7 @@
       </w:pPr>
     </w:lvl>
   </w:abstractNum>
-  <w:abstractNum w:abstractNumId="5">
+  <w:abstractNum w:abstractNumId="7">
     <w:nsid w:val="7B595FEB"/>
     <w:multiLevelType w:val="hybridMultilevel"/>
     <w:tmpl w:val="A65CB992"/>
@@ -3817,22 +4337,28 @@
     </w:lvl>
   </w:abstractNum>
   <w:num w:numId="1">
+    <w:abstractNumId w:val="2"/>
+  </w:num>
+  <w:num w:numId="2">
+    <w:abstractNumId w:val="5"/>
+  </w:num>
+  <w:num w:numId="3">
+    <w:abstractNumId w:val="6"/>
+  </w:num>
+  <w:num w:numId="4">
     <w:abstractNumId w:val="1"/>
   </w:num>
-  <w:num w:numId="2">
+  <w:num w:numId="5">
+    <w:abstractNumId w:val="7"/>
+  </w:num>
+  <w:num w:numId="6">
     <w:abstractNumId w:val="3"/>
   </w:num>
-  <w:num w:numId="3">
-    <w:abstractNumId w:val="4"/>
-  </w:num>
-  <w:num w:numId="4">
+  <w:num w:numId="7">
     <w:abstractNumId w:val="0"/>
   </w:num>
-  <w:num w:numId="5">
-    <w:abstractNumId w:val="5"/>
-  </w:num>
-  <w:num w:numId="6">
-    <w:abstractNumId w:val="2"/>
+  <w:num w:numId="8">
+    <w:abstractNumId w:val="4"/>
   </w:num>
 </w:numbering>
 </file>

</xml_diff>